<commit_message>
reuse documents slightly updated
updation of Fm documents of T1
</commit_message>
<xml_diff>
--- a/FM/T1/1.0/FM复用文档v2.0.docx
+++ b/FM/T1/1.0/FM复用文档v2.0.docx
@@ -43,8 +43,6 @@
         </w:rPr>
         <w:t>复用</w:t>
       </w:r>
-      <w:bookmarkStart w:id="0" w:name="_GoBack"/>
-      <w:bookmarkEnd w:id="0"/>
       <w:r>
         <w:rPr>
           <w:rFonts w:ascii="仿宋" w:eastAsia="仿宋" w:hAnsi="仿宋"/>
@@ -1345,7 +1343,7 @@
           <w:szCs w:val="24"/>
         </w:rPr>
       </w:pPr>
-      <w:bookmarkStart w:id="1" w:name="_Toc418102797"/>
+      <w:bookmarkStart w:id="0" w:name="_Toc418102797"/>
       <w:r>
         <w:rPr>
           <w:rFonts w:ascii="仿宋" w:eastAsia="仿宋" w:hAnsi="仿宋" w:hint="eastAsia"/>
@@ -1355,7 +1353,7 @@
         </w:rPr>
         <w:t>功能概述</w:t>
       </w:r>
-      <w:bookmarkEnd w:id="1"/>
+      <w:bookmarkEnd w:id="0"/>
     </w:p>
     <w:p>
       <w:pPr>
@@ -1574,7 +1572,7 @@
           <w:szCs w:val="24"/>
         </w:rPr>
       </w:pPr>
-      <w:bookmarkStart w:id="2" w:name="_Toc418102798"/>
+      <w:bookmarkStart w:id="1" w:name="_Toc418102798"/>
       <w:r>
         <w:rPr>
           <w:rFonts w:ascii="仿宋" w:eastAsia="仿宋" w:hAnsi="仿宋" w:hint="eastAsia"/>
@@ -1584,32 +1582,32 @@
         </w:rPr>
         <w:t>使用说明</w:t>
       </w:r>
+      <w:bookmarkEnd w:id="1"/>
+    </w:p>
+    <w:p>
+      <w:pPr>
+        <w:pStyle w:val="ListParagraph"/>
+        <w:ind w:left="360" w:firstLineChars="0" w:firstLine="0"/>
+        <w:jc w:val="left"/>
+        <w:outlineLvl w:val="1"/>
+        <w:rPr>
+          <w:rFonts w:ascii="仿宋" w:eastAsia="仿宋" w:hAnsi="仿宋"/>
+          <w:b/>
+          <w:sz w:val="24"/>
+          <w:szCs w:val="24"/>
+        </w:rPr>
+      </w:pPr>
+      <w:bookmarkStart w:id="2" w:name="_Toc418102799"/>
+      <w:r>
+        <w:rPr>
+          <w:rFonts w:ascii="仿宋" w:eastAsia="仿宋" w:hAnsi="仿宋" w:hint="eastAsia"/>
+          <w:b/>
+          <w:sz w:val="24"/>
+          <w:szCs w:val="24"/>
+        </w:rPr>
+        <w:t>2.1 参数说明</w:t>
+      </w:r>
       <w:bookmarkEnd w:id="2"/>
-    </w:p>
-    <w:p>
-      <w:pPr>
-        <w:pStyle w:val="ListParagraph"/>
-        <w:ind w:left="360" w:firstLineChars="0" w:firstLine="0"/>
-        <w:jc w:val="left"/>
-        <w:outlineLvl w:val="1"/>
-        <w:rPr>
-          <w:rFonts w:ascii="仿宋" w:eastAsia="仿宋" w:hAnsi="仿宋"/>
-          <w:b/>
-          <w:sz w:val="24"/>
-          <w:szCs w:val="24"/>
-        </w:rPr>
-      </w:pPr>
-      <w:bookmarkStart w:id="3" w:name="_Toc418102799"/>
-      <w:r>
-        <w:rPr>
-          <w:rFonts w:ascii="仿宋" w:eastAsia="仿宋" w:hAnsi="仿宋" w:hint="eastAsia"/>
-          <w:b/>
-          <w:sz w:val="24"/>
-          <w:szCs w:val="24"/>
-        </w:rPr>
-        <w:t>2.1 参数说明</w:t>
-      </w:r>
-      <w:bookmarkEnd w:id="3"/>
     </w:p>
     <w:p>
       <w:pPr>
@@ -1743,7 +1741,7 @@
           <w:szCs w:val="24"/>
         </w:rPr>
       </w:pPr>
-      <w:bookmarkStart w:id="4" w:name="_Toc418102800"/>
+      <w:bookmarkStart w:id="3" w:name="_Toc418102800"/>
       <w:r>
         <w:rPr>
           <w:rFonts w:ascii="仿宋" w:eastAsia="仿宋" w:hAnsi="仿宋" w:hint="eastAsia"/>
@@ -1753,7 +1751,7 @@
         </w:rPr>
         <w:t>输入输出</w:t>
       </w:r>
-      <w:bookmarkEnd w:id="4"/>
+      <w:bookmarkEnd w:id="3"/>
     </w:p>
     <w:p>
       <w:pPr>
@@ -1900,18 +1898,130 @@
         <w:ind w:left="1440" w:firstLineChars="0" w:firstLine="0"/>
         <w:jc w:val="left"/>
         <w:rPr>
-          <w:rFonts w:ascii="仿宋" w:eastAsia="仿宋" w:hAnsi="仿宋"/>
-          <w:sz w:val="24"/>
-          <w:szCs w:val="24"/>
-        </w:rPr>
-      </w:pPr>
-      <w:r>
-        <w:rPr>
-          <w:rFonts w:ascii="仿宋" w:eastAsia="仿宋" w:hAnsi="仿宋" w:hint="eastAsia"/>
-          <w:sz w:val="24"/>
-          <w:szCs w:val="24"/>
-        </w:rPr>
-        <w:t>将在默认路径下自动生成“error.log”文件，该文件将生成所有告警信息的报告时间以及具体报告内容。</w:t>
+          <w:rFonts w:ascii="仿宋" w:eastAsia="仿宋" w:hAnsi="仿宋" w:hint="eastAsia"/>
+          <w:sz w:val="24"/>
+          <w:szCs w:val="24"/>
+        </w:rPr>
+      </w:pPr>
+      <w:r>
+        <w:rPr>
+          <w:rFonts w:ascii="仿宋" w:eastAsia="仿宋" w:hAnsi="仿宋" w:hint="eastAsia"/>
+          <w:sz w:val="24"/>
+          <w:szCs w:val="24"/>
+        </w:rPr>
+        <w:t>将在默认路径下自动生成“error.log”文件，</w:t>
+      </w:r>
+      <w:r>
+        <w:rPr>
+          <w:rFonts w:ascii="仿宋" w:eastAsia="仿宋" w:hAnsi="仿宋" w:cs="Consolas" w:hint="eastAsia"/>
+          <w:kern w:val="0"/>
+          <w:sz w:val="24"/>
+          <w:szCs w:val="24"/>
+        </w:rPr>
+        <w:t>若该文件已存在，将自动将日志内容添加到文件尾部。</w:t>
+      </w:r>
+      <w:bookmarkStart w:id="4" w:name="_GoBack"/>
+      <w:bookmarkEnd w:id="4"/>
+      <w:r>
+        <w:rPr>
+          <w:rFonts w:ascii="仿宋" w:eastAsia="仿宋" w:hAnsi="仿宋" w:hint="eastAsia"/>
+          <w:sz w:val="24"/>
+          <w:szCs w:val="24"/>
+        </w:rPr>
+        <w:t>该文件将生成所有告警信息的报告时间以及具体报告内容。</w:t>
+      </w:r>
+      <w:r>
+        <w:rPr>
+          <w:rFonts w:ascii="仿宋" w:eastAsia="仿宋" w:hAnsi="仿宋" w:hint="eastAsia"/>
+          <w:sz w:val="24"/>
+          <w:szCs w:val="24"/>
+        </w:rPr>
+        <w:t xml:space="preserve">输出格式： </w:t>
+      </w:r>
+      <w:proofErr w:type="spellStart"/>
+      <w:r>
+        <w:rPr>
+          <w:rFonts w:ascii="仿宋" w:eastAsia="仿宋" w:hAnsi="仿宋" w:hint="eastAsia"/>
+          <w:sz w:val="24"/>
+          <w:szCs w:val="24"/>
+        </w:rPr>
+        <w:t>yyyy</w:t>
+      </w:r>
+      <w:proofErr w:type="spellEnd"/>
+      <w:r>
+        <w:rPr>
+          <w:rFonts w:ascii="仿宋" w:eastAsia="仿宋" w:hAnsi="仿宋" w:hint="eastAsia"/>
+          <w:sz w:val="24"/>
+          <w:szCs w:val="24"/>
+        </w:rPr>
+        <w:t>/mm/</w:t>
+      </w:r>
+      <w:proofErr w:type="spellStart"/>
+      <w:r>
+        <w:rPr>
+          <w:rFonts w:ascii="仿宋" w:eastAsia="仿宋" w:hAnsi="仿宋" w:hint="eastAsia"/>
+          <w:sz w:val="24"/>
+          <w:szCs w:val="24"/>
+        </w:rPr>
+        <w:t>dd</w:t>
+      </w:r>
+      <w:proofErr w:type="spellEnd"/>
+      <w:r>
+        <w:rPr>
+          <w:rFonts w:ascii="仿宋" w:eastAsia="仿宋" w:hAnsi="仿宋" w:hint="eastAsia"/>
+          <w:sz w:val="24"/>
+          <w:szCs w:val="24"/>
+        </w:rPr>
+        <w:t xml:space="preserve"> </w:t>
+      </w:r>
+      <w:proofErr w:type="spellStart"/>
+      <w:r>
+        <w:rPr>
+          <w:rFonts w:ascii="仿宋" w:eastAsia="仿宋" w:hAnsi="仿宋" w:hint="eastAsia"/>
+          <w:sz w:val="24"/>
+          <w:szCs w:val="24"/>
+        </w:rPr>
+        <w:t>hh:mm:ss</w:t>
+      </w:r>
+      <w:proofErr w:type="spellEnd"/>
+      <w:r>
+        <w:rPr>
+          <w:rFonts w:ascii="仿宋" w:eastAsia="仿宋" w:hAnsi="仿宋" w:hint="eastAsia"/>
+          <w:sz w:val="24"/>
+          <w:szCs w:val="24"/>
+        </w:rPr>
+        <w:t xml:space="preserve"> XXX(content of message),例如：</w:t>
+      </w:r>
+      <w:r>
+        <w:rPr>
+          <w:rFonts w:asciiTheme="majorHAnsi" w:eastAsia="仿宋" w:hAnsiTheme="majorHAnsi"/>
+          <w:szCs w:val="21"/>
+        </w:rPr>
+        <w:t xml:space="preserve">2015/3/12 </w:t>
+      </w:r>
+      <w:r>
+        <w:rPr>
+          <w:rFonts w:asciiTheme="majorHAnsi" w:hAnsiTheme="majorHAnsi" w:cs="Consolas"/>
+          <w:kern w:val="0"/>
+          <w:szCs w:val="21"/>
+        </w:rPr>
+        <w:t>18:12:21</w:t>
+      </w:r>
+      <w:r>
+        <w:rPr>
+          <w:rFonts w:asciiTheme="majorHAnsi" w:hAnsiTheme="majorHAnsi" w:cs="Consolas"/>
+          <w:kern w:val="0"/>
+          <w:szCs w:val="21"/>
+        </w:rPr>
+        <w:t xml:space="preserve"> can’t open the file</w:t>
+      </w:r>
+      <w:r>
+        <w:rPr>
+          <w:rFonts w:asciiTheme="majorHAnsi" w:hAnsiTheme="majorHAnsi" w:cs="Consolas" w:hint="eastAsia"/>
+          <w:kern w:val="0"/>
+          <w:szCs w:val="21"/>
+        </w:rPr>
+        <w:t>。</w:t>
       </w:r>
     </w:p>
     <w:p>
@@ -4258,7 +4368,7 @@
 </file>
 
 <file path=customXml/itemProps1.xml><?xml version="1.0" encoding="utf-8"?>
-<ds:datastoreItem xmlns:ds="http://schemas.openxmlformats.org/officeDocument/2006/customXml" ds:itemID="{91174A7F-F8B7-45F4-8BE9-F0D47C01012D}">
+<ds:datastoreItem xmlns:ds="http://schemas.openxmlformats.org/officeDocument/2006/customXml" ds:itemID="{9CB682BE-E919-43E2-B753-19843F402154}">
   <ds:schemaRefs>
     <ds:schemaRef ds:uri="http://schemas.openxmlformats.org/officeDocument/2006/bibliography"/>
   </ds:schemaRefs>

</xml_diff>